<commit_message>
Thanh up Class Diagram
</commit_message>
<xml_diff>
--- a/MauBaoCaoNhom8.docx
+++ b/MauBaoCaoNhom8.docx
@@ -1,6 +1,6 @@
 
 <file path=word/document.xml><?xml version="1.0" encoding="utf-8"?>
-<w:document xmlns:wpc="http://schemas.microsoft.com/office/word/2010/wordprocessingCanvas" xmlns:cx="http://schemas.microsoft.com/office/drawing/2014/chartex" xmlns:cx1="http://schemas.microsoft.com/office/drawing/2015/9/8/chartex" xmlns:cx2="http://schemas.microsoft.com/office/drawing/2015/10/21/chartex" xmlns:cx3="http://schemas.microsoft.com/office/drawing/2016/5/9/chartex" xmlns:cx4="http://schemas.microsoft.com/office/drawing/2016/5/10/chartex" xmlns:cx5="http://schemas.microsoft.com/office/drawing/2016/5/11/chartex" xmlns:cx6="http://schemas.microsoft.com/office/drawing/2016/5/12/chartex" xmlns:cx7="http://schemas.microsoft.com/office/drawing/2016/5/13/chartex" xmlns:cx8="http://schemas.microsoft.com/office/drawing/2016/5/14/chartex" xmlns:mc="http://schemas.openxmlformats.org/markup-compatibility/2006" xmlns:aink="http://schemas.microsoft.com/office/drawing/2016/ink" xmlns:am3d="http://schemas.microsoft.com/office/drawing/2017/model3d" xmlns:o="urn:schemas-microsoft-com:office:office" xmlns:oel="http://schemas.microsoft.com/office/2019/extlst" xmlns:r="http://schemas.openxmlformats.org/officeDocument/2006/relationships" xmlns:m="http://schemas.openxmlformats.org/officeDocument/2006/math" xmlns:v="urn:schemas-microsoft-com:vml" xmlns:wp14="http://schemas.microsoft.com/office/word/2010/wordprocessingDrawing" xmlns:wp="http://schemas.openxmlformats.org/drawingml/2006/wordprocessingDrawing" xmlns:w10="urn:schemas-microsoft-com:office:word" xmlns:w="http://schemas.openxmlformats.org/wordprocessingml/2006/main" xmlns:w14="http://schemas.microsoft.com/office/word/2010/wordml" xmlns:w15="http://schemas.microsoft.com/office/word/2012/wordml" xmlns:w16cex="http://schemas.microsoft.com/office/word/2018/wordml/cex" xmlns:w16cid="http://schemas.microsoft.com/office/word/2016/wordml/cid" xmlns:w16="http://schemas.microsoft.com/office/word/2018/wordml" xmlns:w16sdtdh="http://schemas.microsoft.com/office/word/2020/wordml/sdtdatahash" xmlns:w16se="http://schemas.microsoft.com/office/word/2015/wordml/symex" xmlns:wpg="http://schemas.microsoft.com/office/word/2010/wordprocessingGroup" xmlns:wpi="http://schemas.microsoft.com/office/word/2010/wordprocessingInk" xmlns:wne="http://schemas.microsoft.com/office/word/2006/wordml" xmlns:wps="http://schemas.microsoft.com/office/word/2010/wordprocessingShape" mc:Ignorable="w14 w15 w16se w16cid w16 w16cex w16sdtdh wp14">
+<w:document xmlns:wpc="http://schemas.microsoft.com/office/word/2010/wordprocessingCanvas" xmlns:cx="http://schemas.microsoft.com/office/drawing/2014/chartex" xmlns:cx1="http://schemas.microsoft.com/office/drawing/2015/9/8/chartex" xmlns:cx2="http://schemas.microsoft.com/office/drawing/2015/10/21/chartex" xmlns:cx3="http://schemas.microsoft.com/office/drawing/2016/5/9/chartex" xmlns:cx4="http://schemas.microsoft.com/office/drawing/2016/5/10/chartex" xmlns:cx5="http://schemas.microsoft.com/office/drawing/2016/5/11/chartex" xmlns:cx6="http://schemas.microsoft.com/office/drawing/2016/5/12/chartex" xmlns:cx7="http://schemas.microsoft.com/office/drawing/2016/5/13/chartex" xmlns:cx8="http://schemas.microsoft.com/office/drawing/2016/5/14/chartex" xmlns:mc="http://schemas.openxmlformats.org/markup-compatibility/2006" xmlns:aink="http://schemas.microsoft.com/office/drawing/2016/ink" xmlns:am3d="http://schemas.microsoft.com/office/drawing/2017/model3d" xmlns:o="urn:schemas-microsoft-com:office:office" xmlns:oel="http://schemas.microsoft.com/office/2019/extlst" xmlns:r="http://schemas.openxmlformats.org/officeDocument/2006/relationships" xmlns:m="http://schemas.openxmlformats.org/officeDocument/2006/math" xmlns:v="urn:schemas-microsoft-com:vml" xmlns:wp14="http://schemas.microsoft.com/office/word/2010/wordprocessingDrawing" xmlns:wp="http://schemas.openxmlformats.org/drawingml/2006/wordprocessingDrawing" xmlns:w10="urn:schemas-microsoft-com:office:word" xmlns:w="http://schemas.openxmlformats.org/wordprocessingml/2006/main" xmlns:w14="http://schemas.microsoft.com/office/word/2010/wordml" xmlns:w15="http://schemas.microsoft.com/office/word/2012/wordml" xmlns:w16cex="http://schemas.microsoft.com/office/word/2018/wordml/cex" xmlns:w16cid="http://schemas.microsoft.com/office/word/2016/wordml/cid" xmlns:w16="http://schemas.microsoft.com/office/word/2018/wordml" xmlns:w16du="http://schemas.microsoft.com/office/word/2023/wordml/word16du" xmlns:w16sdtdh="http://schemas.microsoft.com/office/word/2020/wordml/sdtdatahash" xmlns:w16se="http://schemas.microsoft.com/office/word/2015/wordml/symex" xmlns:wpg="http://schemas.microsoft.com/office/word/2010/wordprocessingGroup" xmlns:wpi="http://schemas.microsoft.com/office/word/2010/wordprocessingInk" xmlns:wne="http://schemas.microsoft.com/office/word/2006/wordml" xmlns:wps="http://schemas.microsoft.com/office/word/2010/wordprocessingShape" mc:Ignorable="w14 w15 w16se w16cid w16 w16cex w16sdtdh w16du wp14">
   <w:body>
     <w:p>
       <w:pPr>
@@ -6449,7 +6449,6 @@
         </w:rPr>
         <w:t xml:space="preserve">      </w:t>
       </w:r>
-      <w:proofErr w:type="gramStart"/>
       <w:r>
         <w:rPr>
           <w:rFonts w:asciiTheme="minorHAnsi" w:hAnsiTheme="minorHAnsi" w:cstheme="minorHAnsi"/>
@@ -6461,15 +6460,7 @@
           <w:rFonts w:asciiTheme="minorHAnsi" w:hAnsiTheme="minorHAnsi" w:cstheme="minorHAnsi"/>
           <w:lang w:val="vi-VN"/>
         </w:rPr>
-        <w:t> phản</w:t>
-      </w:r>
-      <w:proofErr w:type="gramEnd"/>
-      <w:r>
-        <w:rPr>
-          <w:rFonts w:asciiTheme="minorHAnsi" w:hAnsiTheme="minorHAnsi" w:cstheme="minorHAnsi"/>
-          <w:lang w:val="vi-VN"/>
-        </w:rPr>
-        <w:t> hồi về dịch vụ.</w:t>
+        <w:t> phản hồi về dịch vụ.</w:t>
       </w:r>
     </w:p>
     <w:p>
@@ -8685,6 +8676,56 @@
           <w:rFonts w:asciiTheme="minorHAnsi" w:hAnsiTheme="minorHAnsi" w:cstheme="minorHAnsi"/>
         </w:rPr>
       </w:pPr>
+      <w:r>
+        <w:rPr>
+          <w:rFonts w:asciiTheme="minorHAnsi" w:hAnsiTheme="minorHAnsi" w:cstheme="minorHAnsi"/>
+        </w:rPr>
+        <w:lastRenderedPageBreak/>
+        <w:drawing>
+          <wp:inline distT="0" distB="0" distL="0" distR="0" wp14:anchorId="05DAA49D" wp14:editId="3BB122AF">
+            <wp:extent cx="5760720" cy="5466715"/>
+            <wp:effectExtent l="0" t="0" r="0" b="635"/>
+            <wp:docPr id="2132221862" name="Picture 1"/>
+            <wp:cNvGraphicFramePr>
+              <a:graphicFrameLocks xmlns:a="http://schemas.openxmlformats.org/drawingml/2006/main" noChangeAspect="1"/>
+            </wp:cNvGraphicFramePr>
+            <a:graphic xmlns:a="http://schemas.openxmlformats.org/drawingml/2006/main">
+              <a:graphicData uri="http://schemas.openxmlformats.org/drawingml/2006/picture">
+                <pic:pic xmlns:pic="http://schemas.openxmlformats.org/drawingml/2006/picture">
+                  <pic:nvPicPr>
+                    <pic:cNvPr id="2132221862" name=""/>
+                    <pic:cNvPicPr/>
+                  </pic:nvPicPr>
+                  <pic:blipFill>
+                    <a:blip r:embed="rId25"/>
+                    <a:stretch>
+                      <a:fillRect/>
+                    </a:stretch>
+                  </pic:blipFill>
+                  <pic:spPr>
+                    <a:xfrm>
+                      <a:off x="0" y="0"/>
+                      <a:ext cx="5760720" cy="5466715"/>
+                    </a:xfrm>
+                    <a:prstGeom prst="rect">
+                      <a:avLst/>
+                    </a:prstGeom>
+                  </pic:spPr>
+                </pic:pic>
+              </a:graphicData>
+            </a:graphic>
+          </wp:inline>
+        </w:drawing>
+      </w:r>
+    </w:p>
+    <w:p>
+      <w:pPr>
+        <w:pStyle w:val="l2"/>
+        <w:outlineLvl w:val="1"/>
+        <w:rPr>
+          <w:rFonts w:asciiTheme="minorHAnsi" w:hAnsiTheme="minorHAnsi" w:cstheme="minorHAnsi"/>
+        </w:rPr>
+      </w:pPr>
     </w:p>
     <w:p>
       <w:pPr>
@@ -9160,7 +9201,7 @@
                     </pic:cNvPicPr>
                   </pic:nvPicPr>
                   <pic:blipFill>
-                    <a:blip r:embed="rId25">
+                    <a:blip r:embed="rId26">
                       <a:extLst>
                         <a:ext uri="{28A0092B-C50C-407E-A947-70E740481C1C}">
                           <a14:useLocalDpi xmlns:a14="http://schemas.microsoft.com/office/drawing/2010/main" val="0"/>
@@ -9247,7 +9288,7 @@
                     </pic:cNvPicPr>
                   </pic:nvPicPr>
                   <pic:blipFill>
-                    <a:blip r:embed="rId26">
+                    <a:blip r:embed="rId27">
                       <a:extLst>
                         <a:ext uri="{28A0092B-C50C-407E-A947-70E740481C1C}">
                           <a14:useLocalDpi xmlns:a14="http://schemas.microsoft.com/office/drawing/2010/main" val="0"/>
@@ -9343,8 +9384,8 @@
       </w:r>
     </w:p>
     <w:sectPr>
-      <w:headerReference w:type="default" r:id="rId27"/>
-      <w:footerReference w:type="default" r:id="rId28"/>
+      <w:headerReference w:type="default" r:id="rId28"/>
+      <w:footerReference w:type="default" r:id="rId29"/>
       <w:type w:val="continuous"/>
       <w:pgSz w:w="11907" w:h="16840" w:code="9"/>
       <w:pgMar w:top="1134" w:right="1134" w:bottom="1134" w:left="1701" w:header="720" w:footer="720" w:gutter="0"/>
@@ -9357,7 +9398,7 @@
 </file>
 
 <file path=word/endnotes.xml><?xml version="1.0" encoding="utf-8"?>
-<w:endnotes xmlns:wpc="http://schemas.microsoft.com/office/word/2010/wordprocessingCanvas" xmlns:cx="http://schemas.microsoft.com/office/drawing/2014/chartex" xmlns:cx1="http://schemas.microsoft.com/office/drawing/2015/9/8/chartex" xmlns:cx2="http://schemas.microsoft.com/office/drawing/2015/10/21/chartex" xmlns:cx3="http://schemas.microsoft.com/office/drawing/2016/5/9/chartex" xmlns:cx4="http://schemas.microsoft.com/office/drawing/2016/5/10/chartex" xmlns:cx5="http://schemas.microsoft.com/office/drawing/2016/5/11/chartex" xmlns:cx6="http://schemas.microsoft.com/office/drawing/2016/5/12/chartex" xmlns:cx7="http://schemas.microsoft.com/office/drawing/2016/5/13/chartex" xmlns:cx8="http://schemas.microsoft.com/office/drawing/2016/5/14/chartex" xmlns:mc="http://schemas.openxmlformats.org/markup-compatibility/2006" xmlns:aink="http://schemas.microsoft.com/office/drawing/2016/ink" xmlns:am3d="http://schemas.microsoft.com/office/drawing/2017/model3d" xmlns:o="urn:schemas-microsoft-com:office:office" xmlns:oel="http://schemas.microsoft.com/office/2019/extlst" xmlns:r="http://schemas.openxmlformats.org/officeDocument/2006/relationships" xmlns:m="http://schemas.openxmlformats.org/officeDocument/2006/math" xmlns:v="urn:schemas-microsoft-com:vml" xmlns:wp14="http://schemas.microsoft.com/office/word/2010/wordprocessingDrawing" xmlns:wp="http://schemas.openxmlformats.org/drawingml/2006/wordprocessingDrawing" xmlns:w10="urn:schemas-microsoft-com:office:word" xmlns:w="http://schemas.openxmlformats.org/wordprocessingml/2006/main" xmlns:w14="http://schemas.microsoft.com/office/word/2010/wordml" xmlns:w15="http://schemas.microsoft.com/office/word/2012/wordml" xmlns:w16cex="http://schemas.microsoft.com/office/word/2018/wordml/cex" xmlns:w16cid="http://schemas.microsoft.com/office/word/2016/wordml/cid" xmlns:w16="http://schemas.microsoft.com/office/word/2018/wordml" xmlns:w16sdtdh="http://schemas.microsoft.com/office/word/2020/wordml/sdtdatahash" xmlns:w16se="http://schemas.microsoft.com/office/word/2015/wordml/symex" xmlns:wpg="http://schemas.microsoft.com/office/word/2010/wordprocessingGroup" xmlns:wpi="http://schemas.microsoft.com/office/word/2010/wordprocessingInk" xmlns:wne="http://schemas.microsoft.com/office/word/2006/wordml" xmlns:wps="http://schemas.microsoft.com/office/word/2010/wordprocessingShape" mc:Ignorable="w14 w15 w16se w16cid w16 w16cex w16sdtdh wp14">
+<w:endnotes xmlns:wpc="http://schemas.microsoft.com/office/word/2010/wordprocessingCanvas" xmlns:cx="http://schemas.microsoft.com/office/drawing/2014/chartex" xmlns:cx1="http://schemas.microsoft.com/office/drawing/2015/9/8/chartex" xmlns:cx2="http://schemas.microsoft.com/office/drawing/2015/10/21/chartex" xmlns:cx3="http://schemas.microsoft.com/office/drawing/2016/5/9/chartex" xmlns:cx4="http://schemas.microsoft.com/office/drawing/2016/5/10/chartex" xmlns:cx5="http://schemas.microsoft.com/office/drawing/2016/5/11/chartex" xmlns:cx6="http://schemas.microsoft.com/office/drawing/2016/5/12/chartex" xmlns:cx7="http://schemas.microsoft.com/office/drawing/2016/5/13/chartex" xmlns:cx8="http://schemas.microsoft.com/office/drawing/2016/5/14/chartex" xmlns:mc="http://schemas.openxmlformats.org/markup-compatibility/2006" xmlns:aink="http://schemas.microsoft.com/office/drawing/2016/ink" xmlns:am3d="http://schemas.microsoft.com/office/drawing/2017/model3d" xmlns:o="urn:schemas-microsoft-com:office:office" xmlns:oel="http://schemas.microsoft.com/office/2019/extlst" xmlns:r="http://schemas.openxmlformats.org/officeDocument/2006/relationships" xmlns:m="http://schemas.openxmlformats.org/officeDocument/2006/math" xmlns:v="urn:schemas-microsoft-com:vml" xmlns:wp14="http://schemas.microsoft.com/office/word/2010/wordprocessingDrawing" xmlns:wp="http://schemas.openxmlformats.org/drawingml/2006/wordprocessingDrawing" xmlns:w10="urn:schemas-microsoft-com:office:word" xmlns:w="http://schemas.openxmlformats.org/wordprocessingml/2006/main" xmlns:w14="http://schemas.microsoft.com/office/word/2010/wordml" xmlns:w15="http://schemas.microsoft.com/office/word/2012/wordml" xmlns:w16cex="http://schemas.microsoft.com/office/word/2018/wordml/cex" xmlns:w16cid="http://schemas.microsoft.com/office/word/2016/wordml/cid" xmlns:w16="http://schemas.microsoft.com/office/word/2018/wordml" xmlns:w16du="http://schemas.microsoft.com/office/word/2023/wordml/word16du" xmlns:w16sdtdh="http://schemas.microsoft.com/office/word/2020/wordml/sdtdatahash" xmlns:w16se="http://schemas.microsoft.com/office/word/2015/wordml/symex" xmlns:wpg="http://schemas.microsoft.com/office/word/2010/wordprocessingGroup" xmlns:wpi="http://schemas.microsoft.com/office/word/2010/wordprocessingInk" xmlns:wne="http://schemas.microsoft.com/office/word/2006/wordml" xmlns:wps="http://schemas.microsoft.com/office/word/2010/wordprocessingShape" mc:Ignorable="w14 w15 w16se w16cid w16 w16cex w16sdtdh w16du wp14">
   <w:endnote w:type="separator" w:id="-1">
     <w:p>
       <w:r>
@@ -9376,7 +9417,7 @@
 </file>
 
 <file path=word/footer1.xml><?xml version="1.0" encoding="utf-8"?>
-<w:ftr xmlns:wpc="http://schemas.microsoft.com/office/word/2010/wordprocessingCanvas" xmlns:cx="http://schemas.microsoft.com/office/drawing/2014/chartex" xmlns:cx1="http://schemas.microsoft.com/office/drawing/2015/9/8/chartex" xmlns:cx2="http://schemas.microsoft.com/office/drawing/2015/10/21/chartex" xmlns:cx3="http://schemas.microsoft.com/office/drawing/2016/5/9/chartex" xmlns:cx4="http://schemas.microsoft.com/office/drawing/2016/5/10/chartex" xmlns:cx5="http://schemas.microsoft.com/office/drawing/2016/5/11/chartex" xmlns:cx6="http://schemas.microsoft.com/office/drawing/2016/5/12/chartex" xmlns:cx7="http://schemas.microsoft.com/office/drawing/2016/5/13/chartex" xmlns:cx8="http://schemas.microsoft.com/office/drawing/2016/5/14/chartex" xmlns:mc="http://schemas.openxmlformats.org/markup-compatibility/2006" xmlns:aink="http://schemas.microsoft.com/office/drawing/2016/ink" xmlns:am3d="http://schemas.microsoft.com/office/drawing/2017/model3d" xmlns:o="urn:schemas-microsoft-com:office:office" xmlns:oel="http://schemas.microsoft.com/office/2019/extlst" xmlns:r="http://schemas.openxmlformats.org/officeDocument/2006/relationships" xmlns:m="http://schemas.openxmlformats.org/officeDocument/2006/math" xmlns:v="urn:schemas-microsoft-com:vml" xmlns:wp14="http://schemas.microsoft.com/office/word/2010/wordprocessingDrawing" xmlns:wp="http://schemas.openxmlformats.org/drawingml/2006/wordprocessingDrawing" xmlns:w10="urn:schemas-microsoft-com:office:word" xmlns:w="http://schemas.openxmlformats.org/wordprocessingml/2006/main" xmlns:w14="http://schemas.microsoft.com/office/word/2010/wordml" xmlns:w15="http://schemas.microsoft.com/office/word/2012/wordml" xmlns:w16cex="http://schemas.microsoft.com/office/word/2018/wordml/cex" xmlns:w16cid="http://schemas.microsoft.com/office/word/2016/wordml/cid" xmlns:w16="http://schemas.microsoft.com/office/word/2018/wordml" xmlns:w16sdtdh="http://schemas.microsoft.com/office/word/2020/wordml/sdtdatahash" xmlns:w16se="http://schemas.microsoft.com/office/word/2015/wordml/symex" xmlns:wpg="http://schemas.microsoft.com/office/word/2010/wordprocessingGroup" xmlns:wpi="http://schemas.microsoft.com/office/word/2010/wordprocessingInk" xmlns:wne="http://schemas.microsoft.com/office/word/2006/wordml" xmlns:wps="http://schemas.microsoft.com/office/word/2010/wordprocessingShape" mc:Ignorable="w14 w15 w16se w16cid w16 w16cex w16sdtdh wp14">
+<w:ftr xmlns:wpc="http://schemas.microsoft.com/office/word/2010/wordprocessingCanvas" xmlns:cx="http://schemas.microsoft.com/office/drawing/2014/chartex" xmlns:cx1="http://schemas.microsoft.com/office/drawing/2015/9/8/chartex" xmlns:cx2="http://schemas.microsoft.com/office/drawing/2015/10/21/chartex" xmlns:cx3="http://schemas.microsoft.com/office/drawing/2016/5/9/chartex" xmlns:cx4="http://schemas.microsoft.com/office/drawing/2016/5/10/chartex" xmlns:cx5="http://schemas.microsoft.com/office/drawing/2016/5/11/chartex" xmlns:cx6="http://schemas.microsoft.com/office/drawing/2016/5/12/chartex" xmlns:cx7="http://schemas.microsoft.com/office/drawing/2016/5/13/chartex" xmlns:cx8="http://schemas.microsoft.com/office/drawing/2016/5/14/chartex" xmlns:mc="http://schemas.openxmlformats.org/markup-compatibility/2006" xmlns:aink="http://schemas.microsoft.com/office/drawing/2016/ink" xmlns:am3d="http://schemas.microsoft.com/office/drawing/2017/model3d" xmlns:o="urn:schemas-microsoft-com:office:office" xmlns:oel="http://schemas.microsoft.com/office/2019/extlst" xmlns:r="http://schemas.openxmlformats.org/officeDocument/2006/relationships" xmlns:m="http://schemas.openxmlformats.org/officeDocument/2006/math" xmlns:v="urn:schemas-microsoft-com:vml" xmlns:wp14="http://schemas.microsoft.com/office/word/2010/wordprocessingDrawing" xmlns:wp="http://schemas.openxmlformats.org/drawingml/2006/wordprocessingDrawing" xmlns:w10="urn:schemas-microsoft-com:office:word" xmlns:w="http://schemas.openxmlformats.org/wordprocessingml/2006/main" xmlns:w14="http://schemas.microsoft.com/office/word/2010/wordml" xmlns:w15="http://schemas.microsoft.com/office/word/2012/wordml" xmlns:w16cex="http://schemas.microsoft.com/office/word/2018/wordml/cex" xmlns:w16cid="http://schemas.microsoft.com/office/word/2016/wordml/cid" xmlns:w16="http://schemas.microsoft.com/office/word/2018/wordml" xmlns:w16du="http://schemas.microsoft.com/office/word/2023/wordml/word16du" xmlns:w16sdtdh="http://schemas.microsoft.com/office/word/2020/wordml/sdtdatahash" xmlns:w16se="http://schemas.microsoft.com/office/word/2015/wordml/symex" xmlns:wpg="http://schemas.microsoft.com/office/word/2010/wordprocessingGroup" xmlns:wpi="http://schemas.microsoft.com/office/word/2010/wordprocessingInk" xmlns:wne="http://schemas.microsoft.com/office/word/2006/wordml" xmlns:wps="http://schemas.microsoft.com/office/word/2010/wordprocessingShape" mc:Ignorable="w14 w15 w16se w16cid w16 w16cex w16sdtdh w16du wp14">
   <w:sdt>
     <w:sdtPr>
       <w:id w:val="-1233540529"/>
@@ -9429,7 +9470,7 @@
 </file>
 
 <file path=word/footer2.xml><?xml version="1.0" encoding="utf-8"?>
-<w:ftr xmlns:wpc="http://schemas.microsoft.com/office/word/2010/wordprocessingCanvas" xmlns:cx="http://schemas.microsoft.com/office/drawing/2014/chartex" xmlns:cx1="http://schemas.microsoft.com/office/drawing/2015/9/8/chartex" xmlns:cx2="http://schemas.microsoft.com/office/drawing/2015/10/21/chartex" xmlns:cx3="http://schemas.microsoft.com/office/drawing/2016/5/9/chartex" xmlns:cx4="http://schemas.microsoft.com/office/drawing/2016/5/10/chartex" xmlns:cx5="http://schemas.microsoft.com/office/drawing/2016/5/11/chartex" xmlns:cx6="http://schemas.microsoft.com/office/drawing/2016/5/12/chartex" xmlns:cx7="http://schemas.microsoft.com/office/drawing/2016/5/13/chartex" xmlns:cx8="http://schemas.microsoft.com/office/drawing/2016/5/14/chartex" xmlns:mc="http://schemas.openxmlformats.org/markup-compatibility/2006" xmlns:aink="http://schemas.microsoft.com/office/drawing/2016/ink" xmlns:am3d="http://schemas.microsoft.com/office/drawing/2017/model3d" xmlns:o="urn:schemas-microsoft-com:office:office" xmlns:oel="http://schemas.microsoft.com/office/2019/extlst" xmlns:r="http://schemas.openxmlformats.org/officeDocument/2006/relationships" xmlns:m="http://schemas.openxmlformats.org/officeDocument/2006/math" xmlns:v="urn:schemas-microsoft-com:vml" xmlns:wp14="http://schemas.microsoft.com/office/word/2010/wordprocessingDrawing" xmlns:wp="http://schemas.openxmlformats.org/drawingml/2006/wordprocessingDrawing" xmlns:w10="urn:schemas-microsoft-com:office:word" xmlns:w="http://schemas.openxmlformats.org/wordprocessingml/2006/main" xmlns:w14="http://schemas.microsoft.com/office/word/2010/wordml" xmlns:w15="http://schemas.microsoft.com/office/word/2012/wordml" xmlns:w16cex="http://schemas.microsoft.com/office/word/2018/wordml/cex" xmlns:w16cid="http://schemas.microsoft.com/office/word/2016/wordml/cid" xmlns:w16="http://schemas.microsoft.com/office/word/2018/wordml" xmlns:w16sdtdh="http://schemas.microsoft.com/office/word/2020/wordml/sdtdatahash" xmlns:w16se="http://schemas.microsoft.com/office/word/2015/wordml/symex" xmlns:wpg="http://schemas.microsoft.com/office/word/2010/wordprocessingGroup" xmlns:wpi="http://schemas.microsoft.com/office/word/2010/wordprocessingInk" xmlns:wne="http://schemas.microsoft.com/office/word/2006/wordml" xmlns:wps="http://schemas.microsoft.com/office/word/2010/wordprocessingShape" mc:Ignorable="w14 w15 w16se w16cid w16 w16cex w16sdtdh wp14">
+<w:ftr xmlns:wpc="http://schemas.microsoft.com/office/word/2010/wordprocessingCanvas" xmlns:cx="http://schemas.microsoft.com/office/drawing/2014/chartex" xmlns:cx1="http://schemas.microsoft.com/office/drawing/2015/9/8/chartex" xmlns:cx2="http://schemas.microsoft.com/office/drawing/2015/10/21/chartex" xmlns:cx3="http://schemas.microsoft.com/office/drawing/2016/5/9/chartex" xmlns:cx4="http://schemas.microsoft.com/office/drawing/2016/5/10/chartex" xmlns:cx5="http://schemas.microsoft.com/office/drawing/2016/5/11/chartex" xmlns:cx6="http://schemas.microsoft.com/office/drawing/2016/5/12/chartex" xmlns:cx7="http://schemas.microsoft.com/office/drawing/2016/5/13/chartex" xmlns:cx8="http://schemas.microsoft.com/office/drawing/2016/5/14/chartex" xmlns:mc="http://schemas.openxmlformats.org/markup-compatibility/2006" xmlns:aink="http://schemas.microsoft.com/office/drawing/2016/ink" xmlns:am3d="http://schemas.microsoft.com/office/drawing/2017/model3d" xmlns:o="urn:schemas-microsoft-com:office:office" xmlns:oel="http://schemas.microsoft.com/office/2019/extlst" xmlns:r="http://schemas.openxmlformats.org/officeDocument/2006/relationships" xmlns:m="http://schemas.openxmlformats.org/officeDocument/2006/math" xmlns:v="urn:schemas-microsoft-com:vml" xmlns:wp14="http://schemas.microsoft.com/office/word/2010/wordprocessingDrawing" xmlns:wp="http://schemas.openxmlformats.org/drawingml/2006/wordprocessingDrawing" xmlns:w10="urn:schemas-microsoft-com:office:word" xmlns:w="http://schemas.openxmlformats.org/wordprocessingml/2006/main" xmlns:w14="http://schemas.microsoft.com/office/word/2010/wordml" xmlns:w15="http://schemas.microsoft.com/office/word/2012/wordml" xmlns:w16cex="http://schemas.microsoft.com/office/word/2018/wordml/cex" xmlns:w16cid="http://schemas.microsoft.com/office/word/2016/wordml/cid" xmlns:w16="http://schemas.microsoft.com/office/word/2018/wordml" xmlns:w16du="http://schemas.microsoft.com/office/word/2023/wordml/word16du" xmlns:w16sdtdh="http://schemas.microsoft.com/office/word/2020/wordml/sdtdatahash" xmlns:w16se="http://schemas.microsoft.com/office/word/2015/wordml/symex" xmlns:wpg="http://schemas.microsoft.com/office/word/2010/wordprocessingGroup" xmlns:wpi="http://schemas.microsoft.com/office/word/2010/wordprocessingInk" xmlns:wne="http://schemas.microsoft.com/office/word/2006/wordml" xmlns:wps="http://schemas.microsoft.com/office/word/2010/wordprocessingShape" mc:Ignorable="w14 w15 w16se w16cid w16 w16cex w16sdtdh w16du wp14">
   <w:p>
     <w:pPr>
       <w:pStyle w:val="Footer"/>
@@ -9444,7 +9485,7 @@
 </file>
 
 <file path=word/footer3.xml><?xml version="1.0" encoding="utf-8"?>
-<w:ftr xmlns:wpc="http://schemas.microsoft.com/office/word/2010/wordprocessingCanvas" xmlns:cx="http://schemas.microsoft.com/office/drawing/2014/chartex" xmlns:cx1="http://schemas.microsoft.com/office/drawing/2015/9/8/chartex" xmlns:cx2="http://schemas.microsoft.com/office/drawing/2015/10/21/chartex" xmlns:cx3="http://schemas.microsoft.com/office/drawing/2016/5/9/chartex" xmlns:cx4="http://schemas.microsoft.com/office/drawing/2016/5/10/chartex" xmlns:cx5="http://schemas.microsoft.com/office/drawing/2016/5/11/chartex" xmlns:cx6="http://schemas.microsoft.com/office/drawing/2016/5/12/chartex" xmlns:cx7="http://schemas.microsoft.com/office/drawing/2016/5/13/chartex" xmlns:cx8="http://schemas.microsoft.com/office/drawing/2016/5/14/chartex" xmlns:mc="http://schemas.openxmlformats.org/markup-compatibility/2006" xmlns:aink="http://schemas.microsoft.com/office/drawing/2016/ink" xmlns:am3d="http://schemas.microsoft.com/office/drawing/2017/model3d" xmlns:o="urn:schemas-microsoft-com:office:office" xmlns:oel="http://schemas.microsoft.com/office/2019/extlst" xmlns:r="http://schemas.openxmlformats.org/officeDocument/2006/relationships" xmlns:m="http://schemas.openxmlformats.org/officeDocument/2006/math" xmlns:v="urn:schemas-microsoft-com:vml" xmlns:wp14="http://schemas.microsoft.com/office/word/2010/wordprocessingDrawing" xmlns:wp="http://schemas.openxmlformats.org/drawingml/2006/wordprocessingDrawing" xmlns:w10="urn:schemas-microsoft-com:office:word" xmlns:w="http://schemas.openxmlformats.org/wordprocessingml/2006/main" xmlns:w14="http://schemas.microsoft.com/office/word/2010/wordml" xmlns:w15="http://schemas.microsoft.com/office/word/2012/wordml" xmlns:w16cex="http://schemas.microsoft.com/office/word/2018/wordml/cex" xmlns:w16cid="http://schemas.microsoft.com/office/word/2016/wordml/cid" xmlns:w16="http://schemas.microsoft.com/office/word/2018/wordml" xmlns:w16sdtdh="http://schemas.microsoft.com/office/word/2020/wordml/sdtdatahash" xmlns:w16se="http://schemas.microsoft.com/office/word/2015/wordml/symex" xmlns:wpg="http://schemas.microsoft.com/office/word/2010/wordprocessingGroup" xmlns:wpi="http://schemas.microsoft.com/office/word/2010/wordprocessingInk" xmlns:wne="http://schemas.microsoft.com/office/word/2006/wordml" xmlns:wps="http://schemas.microsoft.com/office/word/2010/wordprocessingShape" mc:Ignorable="w14 w15 w16se w16cid w16 w16cex w16sdtdh wp14">
+<w:ftr xmlns:wpc="http://schemas.microsoft.com/office/word/2010/wordprocessingCanvas" xmlns:cx="http://schemas.microsoft.com/office/drawing/2014/chartex" xmlns:cx1="http://schemas.microsoft.com/office/drawing/2015/9/8/chartex" xmlns:cx2="http://schemas.microsoft.com/office/drawing/2015/10/21/chartex" xmlns:cx3="http://schemas.microsoft.com/office/drawing/2016/5/9/chartex" xmlns:cx4="http://schemas.microsoft.com/office/drawing/2016/5/10/chartex" xmlns:cx5="http://schemas.microsoft.com/office/drawing/2016/5/11/chartex" xmlns:cx6="http://schemas.microsoft.com/office/drawing/2016/5/12/chartex" xmlns:cx7="http://schemas.microsoft.com/office/drawing/2016/5/13/chartex" xmlns:cx8="http://schemas.microsoft.com/office/drawing/2016/5/14/chartex" xmlns:mc="http://schemas.openxmlformats.org/markup-compatibility/2006" xmlns:aink="http://schemas.microsoft.com/office/drawing/2016/ink" xmlns:am3d="http://schemas.microsoft.com/office/drawing/2017/model3d" xmlns:o="urn:schemas-microsoft-com:office:office" xmlns:oel="http://schemas.microsoft.com/office/2019/extlst" xmlns:r="http://schemas.openxmlformats.org/officeDocument/2006/relationships" xmlns:m="http://schemas.openxmlformats.org/officeDocument/2006/math" xmlns:v="urn:schemas-microsoft-com:vml" xmlns:wp14="http://schemas.microsoft.com/office/word/2010/wordprocessingDrawing" xmlns:wp="http://schemas.openxmlformats.org/drawingml/2006/wordprocessingDrawing" xmlns:w10="urn:schemas-microsoft-com:office:word" xmlns:w="http://schemas.openxmlformats.org/wordprocessingml/2006/main" xmlns:w14="http://schemas.microsoft.com/office/word/2010/wordml" xmlns:w15="http://schemas.microsoft.com/office/word/2012/wordml" xmlns:w16cex="http://schemas.microsoft.com/office/word/2018/wordml/cex" xmlns:w16cid="http://schemas.microsoft.com/office/word/2016/wordml/cid" xmlns:w16="http://schemas.microsoft.com/office/word/2018/wordml" xmlns:w16du="http://schemas.microsoft.com/office/word/2023/wordml/word16du" xmlns:w16sdtdh="http://schemas.microsoft.com/office/word/2020/wordml/sdtdatahash" xmlns:w16se="http://schemas.microsoft.com/office/word/2015/wordml/symex" xmlns:wpg="http://schemas.microsoft.com/office/word/2010/wordprocessingGroup" xmlns:wpi="http://schemas.microsoft.com/office/word/2010/wordprocessingInk" xmlns:wne="http://schemas.microsoft.com/office/word/2006/wordml" xmlns:wps="http://schemas.microsoft.com/office/word/2010/wordprocessingShape" mc:Ignorable="w14 w15 w16se w16cid w16 w16cex w16sdtdh w16du wp14">
   <w:sdt>
     <w:sdtPr>
       <w:id w:val="-1785721333"/>
@@ -9497,7 +9538,7 @@
 </file>
 
 <file path=word/footer4.xml><?xml version="1.0" encoding="utf-8"?>
-<w:ftr xmlns:wpc="http://schemas.microsoft.com/office/word/2010/wordprocessingCanvas" xmlns:cx="http://schemas.microsoft.com/office/drawing/2014/chartex" xmlns:cx1="http://schemas.microsoft.com/office/drawing/2015/9/8/chartex" xmlns:cx2="http://schemas.microsoft.com/office/drawing/2015/10/21/chartex" xmlns:cx3="http://schemas.microsoft.com/office/drawing/2016/5/9/chartex" xmlns:cx4="http://schemas.microsoft.com/office/drawing/2016/5/10/chartex" xmlns:cx5="http://schemas.microsoft.com/office/drawing/2016/5/11/chartex" xmlns:cx6="http://schemas.microsoft.com/office/drawing/2016/5/12/chartex" xmlns:cx7="http://schemas.microsoft.com/office/drawing/2016/5/13/chartex" xmlns:cx8="http://schemas.microsoft.com/office/drawing/2016/5/14/chartex" xmlns:mc="http://schemas.openxmlformats.org/markup-compatibility/2006" xmlns:aink="http://schemas.microsoft.com/office/drawing/2016/ink" xmlns:am3d="http://schemas.microsoft.com/office/drawing/2017/model3d" xmlns:o="urn:schemas-microsoft-com:office:office" xmlns:oel="http://schemas.microsoft.com/office/2019/extlst" xmlns:r="http://schemas.openxmlformats.org/officeDocument/2006/relationships" xmlns:m="http://schemas.openxmlformats.org/officeDocument/2006/math" xmlns:v="urn:schemas-microsoft-com:vml" xmlns:wp14="http://schemas.microsoft.com/office/word/2010/wordprocessingDrawing" xmlns:wp="http://schemas.openxmlformats.org/drawingml/2006/wordprocessingDrawing" xmlns:w10="urn:schemas-microsoft-com:office:word" xmlns:w="http://schemas.openxmlformats.org/wordprocessingml/2006/main" xmlns:w14="http://schemas.microsoft.com/office/word/2010/wordml" xmlns:w15="http://schemas.microsoft.com/office/word/2012/wordml" xmlns:w16cex="http://schemas.microsoft.com/office/word/2018/wordml/cex" xmlns:w16cid="http://schemas.microsoft.com/office/word/2016/wordml/cid" xmlns:w16="http://schemas.microsoft.com/office/word/2018/wordml" xmlns:w16sdtdh="http://schemas.microsoft.com/office/word/2020/wordml/sdtdatahash" xmlns:w16se="http://schemas.microsoft.com/office/word/2015/wordml/symex" xmlns:wpg="http://schemas.microsoft.com/office/word/2010/wordprocessingGroup" xmlns:wpi="http://schemas.microsoft.com/office/word/2010/wordprocessingInk" xmlns:wne="http://schemas.microsoft.com/office/word/2006/wordml" xmlns:wps="http://schemas.microsoft.com/office/word/2010/wordprocessingShape" mc:Ignorable="w14 w15 w16se w16cid w16 w16cex w16sdtdh wp14">
+<w:ftr xmlns:wpc="http://schemas.microsoft.com/office/word/2010/wordprocessingCanvas" xmlns:cx="http://schemas.microsoft.com/office/drawing/2014/chartex" xmlns:cx1="http://schemas.microsoft.com/office/drawing/2015/9/8/chartex" xmlns:cx2="http://schemas.microsoft.com/office/drawing/2015/10/21/chartex" xmlns:cx3="http://schemas.microsoft.com/office/drawing/2016/5/9/chartex" xmlns:cx4="http://schemas.microsoft.com/office/drawing/2016/5/10/chartex" xmlns:cx5="http://schemas.microsoft.com/office/drawing/2016/5/11/chartex" xmlns:cx6="http://schemas.microsoft.com/office/drawing/2016/5/12/chartex" xmlns:cx7="http://schemas.microsoft.com/office/drawing/2016/5/13/chartex" xmlns:cx8="http://schemas.microsoft.com/office/drawing/2016/5/14/chartex" xmlns:mc="http://schemas.openxmlformats.org/markup-compatibility/2006" xmlns:aink="http://schemas.microsoft.com/office/drawing/2016/ink" xmlns:am3d="http://schemas.microsoft.com/office/drawing/2017/model3d" xmlns:o="urn:schemas-microsoft-com:office:office" xmlns:oel="http://schemas.microsoft.com/office/2019/extlst" xmlns:r="http://schemas.openxmlformats.org/officeDocument/2006/relationships" xmlns:m="http://schemas.openxmlformats.org/officeDocument/2006/math" xmlns:v="urn:schemas-microsoft-com:vml" xmlns:wp14="http://schemas.microsoft.com/office/word/2010/wordprocessingDrawing" xmlns:wp="http://schemas.openxmlformats.org/drawingml/2006/wordprocessingDrawing" xmlns:w10="urn:schemas-microsoft-com:office:word" xmlns:w="http://schemas.openxmlformats.org/wordprocessingml/2006/main" xmlns:w14="http://schemas.microsoft.com/office/word/2010/wordml" xmlns:w15="http://schemas.microsoft.com/office/word/2012/wordml" xmlns:w16cex="http://schemas.microsoft.com/office/word/2018/wordml/cex" xmlns:w16cid="http://schemas.microsoft.com/office/word/2016/wordml/cid" xmlns:w16="http://schemas.microsoft.com/office/word/2018/wordml" xmlns:w16du="http://schemas.microsoft.com/office/word/2023/wordml/word16du" xmlns:w16sdtdh="http://schemas.microsoft.com/office/word/2020/wordml/sdtdatahash" xmlns:w16se="http://schemas.microsoft.com/office/word/2015/wordml/symex" xmlns:wpg="http://schemas.microsoft.com/office/word/2010/wordprocessingGroup" xmlns:wpi="http://schemas.microsoft.com/office/word/2010/wordprocessingInk" xmlns:wne="http://schemas.microsoft.com/office/word/2006/wordml" xmlns:wps="http://schemas.microsoft.com/office/word/2010/wordprocessingShape" mc:Ignorable="w14 w15 w16se w16cid w16 w16cex w16sdtdh w16du wp14">
   <w:sdt>
     <w:sdtPr>
       <w:id w:val="407123667"/>
@@ -9550,7 +9591,7 @@
 </file>
 
 <file path=word/footnotes.xml><?xml version="1.0" encoding="utf-8"?>
-<w:footnotes xmlns:wpc="http://schemas.microsoft.com/office/word/2010/wordprocessingCanvas" xmlns:cx="http://schemas.microsoft.com/office/drawing/2014/chartex" xmlns:cx1="http://schemas.microsoft.com/office/drawing/2015/9/8/chartex" xmlns:cx2="http://schemas.microsoft.com/office/drawing/2015/10/21/chartex" xmlns:cx3="http://schemas.microsoft.com/office/drawing/2016/5/9/chartex" xmlns:cx4="http://schemas.microsoft.com/office/drawing/2016/5/10/chartex" xmlns:cx5="http://schemas.microsoft.com/office/drawing/2016/5/11/chartex" xmlns:cx6="http://schemas.microsoft.com/office/drawing/2016/5/12/chartex" xmlns:cx7="http://schemas.microsoft.com/office/drawing/2016/5/13/chartex" xmlns:cx8="http://schemas.microsoft.com/office/drawing/2016/5/14/chartex" xmlns:mc="http://schemas.openxmlformats.org/markup-compatibility/2006" xmlns:aink="http://schemas.microsoft.com/office/drawing/2016/ink" xmlns:am3d="http://schemas.microsoft.com/office/drawing/2017/model3d" xmlns:o="urn:schemas-microsoft-com:office:office" xmlns:oel="http://schemas.microsoft.com/office/2019/extlst" xmlns:r="http://schemas.openxmlformats.org/officeDocument/2006/relationships" xmlns:m="http://schemas.openxmlformats.org/officeDocument/2006/math" xmlns:v="urn:schemas-microsoft-com:vml" xmlns:wp14="http://schemas.microsoft.com/office/word/2010/wordprocessingDrawing" xmlns:wp="http://schemas.openxmlformats.org/drawingml/2006/wordprocessingDrawing" xmlns:w10="urn:schemas-microsoft-com:office:word" xmlns:w="http://schemas.openxmlformats.org/wordprocessingml/2006/main" xmlns:w14="http://schemas.microsoft.com/office/word/2010/wordml" xmlns:w15="http://schemas.microsoft.com/office/word/2012/wordml" xmlns:w16cex="http://schemas.microsoft.com/office/word/2018/wordml/cex" xmlns:w16cid="http://schemas.microsoft.com/office/word/2016/wordml/cid" xmlns:w16="http://schemas.microsoft.com/office/word/2018/wordml" xmlns:w16sdtdh="http://schemas.microsoft.com/office/word/2020/wordml/sdtdatahash" xmlns:w16se="http://schemas.microsoft.com/office/word/2015/wordml/symex" xmlns:wpg="http://schemas.microsoft.com/office/word/2010/wordprocessingGroup" xmlns:wpi="http://schemas.microsoft.com/office/word/2010/wordprocessingInk" xmlns:wne="http://schemas.microsoft.com/office/word/2006/wordml" xmlns:wps="http://schemas.microsoft.com/office/word/2010/wordprocessingShape" mc:Ignorable="w14 w15 w16se w16cid w16 w16cex w16sdtdh wp14">
+<w:footnotes xmlns:wpc="http://schemas.microsoft.com/office/word/2010/wordprocessingCanvas" xmlns:cx="http://schemas.microsoft.com/office/drawing/2014/chartex" xmlns:cx1="http://schemas.microsoft.com/office/drawing/2015/9/8/chartex" xmlns:cx2="http://schemas.microsoft.com/office/drawing/2015/10/21/chartex" xmlns:cx3="http://schemas.microsoft.com/office/drawing/2016/5/9/chartex" xmlns:cx4="http://schemas.microsoft.com/office/drawing/2016/5/10/chartex" xmlns:cx5="http://schemas.microsoft.com/office/drawing/2016/5/11/chartex" xmlns:cx6="http://schemas.microsoft.com/office/drawing/2016/5/12/chartex" xmlns:cx7="http://schemas.microsoft.com/office/drawing/2016/5/13/chartex" xmlns:cx8="http://schemas.microsoft.com/office/drawing/2016/5/14/chartex" xmlns:mc="http://schemas.openxmlformats.org/markup-compatibility/2006" xmlns:aink="http://schemas.microsoft.com/office/drawing/2016/ink" xmlns:am3d="http://schemas.microsoft.com/office/drawing/2017/model3d" xmlns:o="urn:schemas-microsoft-com:office:office" xmlns:oel="http://schemas.microsoft.com/office/2019/extlst" xmlns:r="http://schemas.openxmlformats.org/officeDocument/2006/relationships" xmlns:m="http://schemas.openxmlformats.org/officeDocument/2006/math" xmlns:v="urn:schemas-microsoft-com:vml" xmlns:wp14="http://schemas.microsoft.com/office/word/2010/wordprocessingDrawing" xmlns:wp="http://schemas.openxmlformats.org/drawingml/2006/wordprocessingDrawing" xmlns:w10="urn:schemas-microsoft-com:office:word" xmlns:w="http://schemas.openxmlformats.org/wordprocessingml/2006/main" xmlns:w14="http://schemas.microsoft.com/office/word/2010/wordml" xmlns:w15="http://schemas.microsoft.com/office/word/2012/wordml" xmlns:w16cex="http://schemas.microsoft.com/office/word/2018/wordml/cex" xmlns:w16cid="http://schemas.microsoft.com/office/word/2016/wordml/cid" xmlns:w16="http://schemas.microsoft.com/office/word/2018/wordml" xmlns:w16du="http://schemas.microsoft.com/office/word/2023/wordml/word16du" xmlns:w16sdtdh="http://schemas.microsoft.com/office/word/2020/wordml/sdtdatahash" xmlns:w16se="http://schemas.microsoft.com/office/word/2015/wordml/symex" xmlns:wpg="http://schemas.microsoft.com/office/word/2010/wordprocessingGroup" xmlns:wpi="http://schemas.microsoft.com/office/word/2010/wordprocessingInk" xmlns:wne="http://schemas.microsoft.com/office/word/2006/wordml" xmlns:wps="http://schemas.microsoft.com/office/word/2010/wordprocessingShape" mc:Ignorable="w14 w15 w16se w16cid w16 w16cex w16sdtdh w16du wp14">
   <w:footnote w:type="separator" w:id="-1">
     <w:p>
       <w:r>
@@ -9569,7 +9610,7 @@
 </file>
 
 <file path=word/header1.xml><?xml version="1.0" encoding="utf-8"?>
-<w:hdr xmlns:wpc="http://schemas.microsoft.com/office/word/2010/wordprocessingCanvas" xmlns:cx="http://schemas.microsoft.com/office/drawing/2014/chartex" xmlns:cx1="http://schemas.microsoft.com/office/drawing/2015/9/8/chartex" xmlns:cx2="http://schemas.microsoft.com/office/drawing/2015/10/21/chartex" xmlns:cx3="http://schemas.microsoft.com/office/drawing/2016/5/9/chartex" xmlns:cx4="http://schemas.microsoft.com/office/drawing/2016/5/10/chartex" xmlns:cx5="http://schemas.microsoft.com/office/drawing/2016/5/11/chartex" xmlns:cx6="http://schemas.microsoft.com/office/drawing/2016/5/12/chartex" xmlns:cx7="http://schemas.microsoft.com/office/drawing/2016/5/13/chartex" xmlns:cx8="http://schemas.microsoft.com/office/drawing/2016/5/14/chartex" xmlns:mc="http://schemas.openxmlformats.org/markup-compatibility/2006" xmlns:aink="http://schemas.microsoft.com/office/drawing/2016/ink" xmlns:am3d="http://schemas.microsoft.com/office/drawing/2017/model3d" xmlns:o="urn:schemas-microsoft-com:office:office" xmlns:oel="http://schemas.microsoft.com/office/2019/extlst" xmlns:r="http://schemas.openxmlformats.org/officeDocument/2006/relationships" xmlns:m="http://schemas.openxmlformats.org/officeDocument/2006/math" xmlns:v="urn:schemas-microsoft-com:vml" xmlns:wp14="http://schemas.microsoft.com/office/word/2010/wordprocessingDrawing" xmlns:wp="http://schemas.openxmlformats.org/drawingml/2006/wordprocessingDrawing" xmlns:w10="urn:schemas-microsoft-com:office:word" xmlns:w="http://schemas.openxmlformats.org/wordprocessingml/2006/main" xmlns:w14="http://schemas.microsoft.com/office/word/2010/wordml" xmlns:w15="http://schemas.microsoft.com/office/word/2012/wordml" xmlns:w16cex="http://schemas.microsoft.com/office/word/2018/wordml/cex" xmlns:w16cid="http://schemas.microsoft.com/office/word/2016/wordml/cid" xmlns:w16="http://schemas.microsoft.com/office/word/2018/wordml" xmlns:w16sdtdh="http://schemas.microsoft.com/office/word/2020/wordml/sdtdatahash" xmlns:w16se="http://schemas.microsoft.com/office/word/2015/wordml/symex" xmlns:wpg="http://schemas.microsoft.com/office/word/2010/wordprocessingGroup" xmlns:wpi="http://schemas.microsoft.com/office/word/2010/wordprocessingInk" xmlns:wne="http://schemas.microsoft.com/office/word/2006/wordml" xmlns:wps="http://schemas.microsoft.com/office/word/2010/wordprocessingShape" mc:Ignorable="w14 w15 w16se w16cid w16 w16cex w16sdtdh wp14">
+<w:hdr xmlns:wpc="http://schemas.microsoft.com/office/word/2010/wordprocessingCanvas" xmlns:cx="http://schemas.microsoft.com/office/drawing/2014/chartex" xmlns:cx1="http://schemas.microsoft.com/office/drawing/2015/9/8/chartex" xmlns:cx2="http://schemas.microsoft.com/office/drawing/2015/10/21/chartex" xmlns:cx3="http://schemas.microsoft.com/office/drawing/2016/5/9/chartex" xmlns:cx4="http://schemas.microsoft.com/office/drawing/2016/5/10/chartex" xmlns:cx5="http://schemas.microsoft.com/office/drawing/2016/5/11/chartex" xmlns:cx6="http://schemas.microsoft.com/office/drawing/2016/5/12/chartex" xmlns:cx7="http://schemas.microsoft.com/office/drawing/2016/5/13/chartex" xmlns:cx8="http://schemas.microsoft.com/office/drawing/2016/5/14/chartex" xmlns:mc="http://schemas.openxmlformats.org/markup-compatibility/2006" xmlns:aink="http://schemas.microsoft.com/office/drawing/2016/ink" xmlns:am3d="http://schemas.microsoft.com/office/drawing/2017/model3d" xmlns:o="urn:schemas-microsoft-com:office:office" xmlns:oel="http://schemas.microsoft.com/office/2019/extlst" xmlns:r="http://schemas.openxmlformats.org/officeDocument/2006/relationships" xmlns:m="http://schemas.openxmlformats.org/officeDocument/2006/math" xmlns:v="urn:schemas-microsoft-com:vml" xmlns:wp14="http://schemas.microsoft.com/office/word/2010/wordprocessingDrawing" xmlns:wp="http://schemas.openxmlformats.org/drawingml/2006/wordprocessingDrawing" xmlns:w10="urn:schemas-microsoft-com:office:word" xmlns:w="http://schemas.openxmlformats.org/wordprocessingml/2006/main" xmlns:w14="http://schemas.microsoft.com/office/word/2010/wordml" xmlns:w15="http://schemas.microsoft.com/office/word/2012/wordml" xmlns:w16cex="http://schemas.microsoft.com/office/word/2018/wordml/cex" xmlns:w16cid="http://schemas.microsoft.com/office/word/2016/wordml/cid" xmlns:w16="http://schemas.microsoft.com/office/word/2018/wordml" xmlns:w16du="http://schemas.microsoft.com/office/word/2023/wordml/word16du" xmlns:w16sdtdh="http://schemas.microsoft.com/office/word/2020/wordml/sdtdatahash" xmlns:w16se="http://schemas.microsoft.com/office/word/2015/wordml/symex" xmlns:wpg="http://schemas.microsoft.com/office/word/2010/wordprocessingGroup" xmlns:wpi="http://schemas.microsoft.com/office/word/2010/wordprocessingInk" xmlns:wne="http://schemas.microsoft.com/office/word/2006/wordml" xmlns:wps="http://schemas.microsoft.com/office/word/2010/wordprocessingShape" mc:Ignorable="w14 w15 w16se w16cid w16 w16cex w16sdtdh w16du wp14">
   <w:p>
     <w:pPr>
       <w:pStyle w:val="Header"/>
@@ -9579,7 +9620,7 @@
 </file>
 
 <file path=word/header2.xml><?xml version="1.0" encoding="utf-8"?>
-<w:hdr xmlns:wpc="http://schemas.microsoft.com/office/word/2010/wordprocessingCanvas" xmlns:cx="http://schemas.microsoft.com/office/drawing/2014/chartex" xmlns:cx1="http://schemas.microsoft.com/office/drawing/2015/9/8/chartex" xmlns:cx2="http://schemas.microsoft.com/office/drawing/2015/10/21/chartex" xmlns:cx3="http://schemas.microsoft.com/office/drawing/2016/5/9/chartex" xmlns:cx4="http://schemas.microsoft.com/office/drawing/2016/5/10/chartex" xmlns:cx5="http://schemas.microsoft.com/office/drawing/2016/5/11/chartex" xmlns:cx6="http://schemas.microsoft.com/office/drawing/2016/5/12/chartex" xmlns:cx7="http://schemas.microsoft.com/office/drawing/2016/5/13/chartex" xmlns:cx8="http://schemas.microsoft.com/office/drawing/2016/5/14/chartex" xmlns:mc="http://schemas.openxmlformats.org/markup-compatibility/2006" xmlns:aink="http://schemas.microsoft.com/office/drawing/2016/ink" xmlns:am3d="http://schemas.microsoft.com/office/drawing/2017/model3d" xmlns:o="urn:schemas-microsoft-com:office:office" xmlns:oel="http://schemas.microsoft.com/office/2019/extlst" xmlns:r="http://schemas.openxmlformats.org/officeDocument/2006/relationships" xmlns:m="http://schemas.openxmlformats.org/officeDocument/2006/math" xmlns:v="urn:schemas-microsoft-com:vml" xmlns:wp14="http://schemas.microsoft.com/office/word/2010/wordprocessingDrawing" xmlns:wp="http://schemas.openxmlformats.org/drawingml/2006/wordprocessingDrawing" xmlns:w10="urn:schemas-microsoft-com:office:word" xmlns:w="http://schemas.openxmlformats.org/wordprocessingml/2006/main" xmlns:w14="http://schemas.microsoft.com/office/word/2010/wordml" xmlns:w15="http://schemas.microsoft.com/office/word/2012/wordml" xmlns:w16cex="http://schemas.microsoft.com/office/word/2018/wordml/cex" xmlns:w16cid="http://schemas.microsoft.com/office/word/2016/wordml/cid" xmlns:w16="http://schemas.microsoft.com/office/word/2018/wordml" xmlns:w16sdtdh="http://schemas.microsoft.com/office/word/2020/wordml/sdtdatahash" xmlns:w16se="http://schemas.microsoft.com/office/word/2015/wordml/symex" xmlns:wpg="http://schemas.microsoft.com/office/word/2010/wordprocessingGroup" xmlns:wpi="http://schemas.microsoft.com/office/word/2010/wordprocessingInk" xmlns:wne="http://schemas.microsoft.com/office/word/2006/wordml" xmlns:wps="http://schemas.microsoft.com/office/word/2010/wordprocessingShape" mc:Ignorable="w14 w15 w16se w16cid w16 w16cex w16sdtdh wp14">
+<w:hdr xmlns:wpc="http://schemas.microsoft.com/office/word/2010/wordprocessingCanvas" xmlns:cx="http://schemas.microsoft.com/office/drawing/2014/chartex" xmlns:cx1="http://schemas.microsoft.com/office/drawing/2015/9/8/chartex" xmlns:cx2="http://schemas.microsoft.com/office/drawing/2015/10/21/chartex" xmlns:cx3="http://schemas.microsoft.com/office/drawing/2016/5/9/chartex" xmlns:cx4="http://schemas.microsoft.com/office/drawing/2016/5/10/chartex" xmlns:cx5="http://schemas.microsoft.com/office/drawing/2016/5/11/chartex" xmlns:cx6="http://schemas.microsoft.com/office/drawing/2016/5/12/chartex" xmlns:cx7="http://schemas.microsoft.com/office/drawing/2016/5/13/chartex" xmlns:cx8="http://schemas.microsoft.com/office/drawing/2016/5/14/chartex" xmlns:mc="http://schemas.openxmlformats.org/markup-compatibility/2006" xmlns:aink="http://schemas.microsoft.com/office/drawing/2016/ink" xmlns:am3d="http://schemas.microsoft.com/office/drawing/2017/model3d" xmlns:o="urn:schemas-microsoft-com:office:office" xmlns:oel="http://schemas.microsoft.com/office/2019/extlst" xmlns:r="http://schemas.openxmlformats.org/officeDocument/2006/relationships" xmlns:m="http://schemas.openxmlformats.org/officeDocument/2006/math" xmlns:v="urn:schemas-microsoft-com:vml" xmlns:wp14="http://schemas.microsoft.com/office/word/2010/wordprocessingDrawing" xmlns:wp="http://schemas.openxmlformats.org/drawingml/2006/wordprocessingDrawing" xmlns:w10="urn:schemas-microsoft-com:office:word" xmlns:w="http://schemas.openxmlformats.org/wordprocessingml/2006/main" xmlns:w14="http://schemas.microsoft.com/office/word/2010/wordml" xmlns:w15="http://schemas.microsoft.com/office/word/2012/wordml" xmlns:w16cex="http://schemas.microsoft.com/office/word/2018/wordml/cex" xmlns:w16cid="http://schemas.microsoft.com/office/word/2016/wordml/cid" xmlns:w16="http://schemas.microsoft.com/office/word/2018/wordml" xmlns:w16du="http://schemas.microsoft.com/office/word/2023/wordml/word16du" xmlns:w16sdtdh="http://schemas.microsoft.com/office/word/2020/wordml/sdtdatahash" xmlns:w16se="http://schemas.microsoft.com/office/word/2015/wordml/symex" xmlns:wpg="http://schemas.microsoft.com/office/word/2010/wordprocessingGroup" xmlns:wpi="http://schemas.microsoft.com/office/word/2010/wordprocessingInk" xmlns:wne="http://schemas.microsoft.com/office/word/2006/wordml" xmlns:wps="http://schemas.microsoft.com/office/word/2010/wordprocessingShape" mc:Ignorable="w14 w15 w16se w16cid w16 w16cex w16sdtdh w16du wp14">
   <w:p>
     <w:pPr>
       <w:pStyle w:val="Header"/>
@@ -9589,7 +9630,7 @@
 </file>
 
 <file path=word/header3.xml><?xml version="1.0" encoding="utf-8"?>
-<w:hdr xmlns:wpc="http://schemas.microsoft.com/office/word/2010/wordprocessingCanvas" xmlns:cx="http://schemas.microsoft.com/office/drawing/2014/chartex" xmlns:cx1="http://schemas.microsoft.com/office/drawing/2015/9/8/chartex" xmlns:cx2="http://schemas.microsoft.com/office/drawing/2015/10/21/chartex" xmlns:cx3="http://schemas.microsoft.com/office/drawing/2016/5/9/chartex" xmlns:cx4="http://schemas.microsoft.com/office/drawing/2016/5/10/chartex" xmlns:cx5="http://schemas.microsoft.com/office/drawing/2016/5/11/chartex" xmlns:cx6="http://schemas.microsoft.com/office/drawing/2016/5/12/chartex" xmlns:cx7="http://schemas.microsoft.com/office/drawing/2016/5/13/chartex" xmlns:cx8="http://schemas.microsoft.com/office/drawing/2016/5/14/chartex" xmlns:mc="http://schemas.openxmlformats.org/markup-compatibility/2006" xmlns:aink="http://schemas.microsoft.com/office/drawing/2016/ink" xmlns:am3d="http://schemas.microsoft.com/office/drawing/2017/model3d" xmlns:o="urn:schemas-microsoft-com:office:office" xmlns:oel="http://schemas.microsoft.com/office/2019/extlst" xmlns:r="http://schemas.openxmlformats.org/officeDocument/2006/relationships" xmlns:m="http://schemas.openxmlformats.org/officeDocument/2006/math" xmlns:v="urn:schemas-microsoft-com:vml" xmlns:wp14="http://schemas.microsoft.com/office/word/2010/wordprocessingDrawing" xmlns:wp="http://schemas.openxmlformats.org/drawingml/2006/wordprocessingDrawing" xmlns:w10="urn:schemas-microsoft-com:office:word" xmlns:w="http://schemas.openxmlformats.org/wordprocessingml/2006/main" xmlns:w14="http://schemas.microsoft.com/office/word/2010/wordml" xmlns:w15="http://schemas.microsoft.com/office/word/2012/wordml" xmlns:w16cex="http://schemas.microsoft.com/office/word/2018/wordml/cex" xmlns:w16cid="http://schemas.microsoft.com/office/word/2016/wordml/cid" xmlns:w16="http://schemas.microsoft.com/office/word/2018/wordml" xmlns:w16sdtdh="http://schemas.microsoft.com/office/word/2020/wordml/sdtdatahash" xmlns:w16se="http://schemas.microsoft.com/office/word/2015/wordml/symex" xmlns:wpg="http://schemas.microsoft.com/office/word/2010/wordprocessingGroup" xmlns:wpi="http://schemas.microsoft.com/office/word/2010/wordprocessingInk" xmlns:wne="http://schemas.microsoft.com/office/word/2006/wordml" xmlns:wps="http://schemas.microsoft.com/office/word/2010/wordprocessingShape" mc:Ignorable="w14 w15 w16se w16cid w16 w16cex w16sdtdh wp14">
+<w:hdr xmlns:wpc="http://schemas.microsoft.com/office/word/2010/wordprocessingCanvas" xmlns:cx="http://schemas.microsoft.com/office/drawing/2014/chartex" xmlns:cx1="http://schemas.microsoft.com/office/drawing/2015/9/8/chartex" xmlns:cx2="http://schemas.microsoft.com/office/drawing/2015/10/21/chartex" xmlns:cx3="http://schemas.microsoft.com/office/drawing/2016/5/9/chartex" xmlns:cx4="http://schemas.microsoft.com/office/drawing/2016/5/10/chartex" xmlns:cx5="http://schemas.microsoft.com/office/drawing/2016/5/11/chartex" xmlns:cx6="http://schemas.microsoft.com/office/drawing/2016/5/12/chartex" xmlns:cx7="http://schemas.microsoft.com/office/drawing/2016/5/13/chartex" xmlns:cx8="http://schemas.microsoft.com/office/drawing/2016/5/14/chartex" xmlns:mc="http://schemas.openxmlformats.org/markup-compatibility/2006" xmlns:aink="http://schemas.microsoft.com/office/drawing/2016/ink" xmlns:am3d="http://schemas.microsoft.com/office/drawing/2017/model3d" xmlns:o="urn:schemas-microsoft-com:office:office" xmlns:oel="http://schemas.microsoft.com/office/2019/extlst" xmlns:r="http://schemas.openxmlformats.org/officeDocument/2006/relationships" xmlns:m="http://schemas.openxmlformats.org/officeDocument/2006/math" xmlns:v="urn:schemas-microsoft-com:vml" xmlns:wp14="http://schemas.microsoft.com/office/word/2010/wordprocessingDrawing" xmlns:wp="http://schemas.openxmlformats.org/drawingml/2006/wordprocessingDrawing" xmlns:w10="urn:schemas-microsoft-com:office:word" xmlns:w="http://schemas.openxmlformats.org/wordprocessingml/2006/main" xmlns:w14="http://schemas.microsoft.com/office/word/2010/wordml" xmlns:w15="http://schemas.microsoft.com/office/word/2012/wordml" xmlns:w16cex="http://schemas.microsoft.com/office/word/2018/wordml/cex" xmlns:w16cid="http://schemas.microsoft.com/office/word/2016/wordml/cid" xmlns:w16="http://schemas.microsoft.com/office/word/2018/wordml" xmlns:w16du="http://schemas.microsoft.com/office/word/2023/wordml/word16du" xmlns:w16sdtdh="http://schemas.microsoft.com/office/word/2020/wordml/sdtdatahash" xmlns:w16se="http://schemas.microsoft.com/office/word/2015/wordml/symex" xmlns:wpg="http://schemas.microsoft.com/office/word/2010/wordprocessingGroup" xmlns:wpi="http://schemas.microsoft.com/office/word/2010/wordprocessingInk" xmlns:wne="http://schemas.microsoft.com/office/word/2006/wordml" xmlns:wps="http://schemas.microsoft.com/office/word/2010/wordprocessingShape" mc:Ignorable="w14 w15 w16se w16cid w16 w16cex w16sdtdh w16du wp14">
   <w:p>
     <w:pPr>
       <w:pStyle w:val="Header"/>
@@ -9619,7 +9660,7 @@
 </file>
 
 <file path=word/numbering.xml><?xml version="1.0" encoding="utf-8"?>
-<w:numbering xmlns:wpc="http://schemas.microsoft.com/office/word/2010/wordprocessingCanvas" xmlns:cx="http://schemas.microsoft.com/office/drawing/2014/chartex" xmlns:cx1="http://schemas.microsoft.com/office/drawing/2015/9/8/chartex" xmlns:cx2="http://schemas.microsoft.com/office/drawing/2015/10/21/chartex" xmlns:cx3="http://schemas.microsoft.com/office/drawing/2016/5/9/chartex" xmlns:cx4="http://schemas.microsoft.com/office/drawing/2016/5/10/chartex" xmlns:cx5="http://schemas.microsoft.com/office/drawing/2016/5/11/chartex" xmlns:cx6="http://schemas.microsoft.com/office/drawing/2016/5/12/chartex" xmlns:cx7="http://schemas.microsoft.com/office/drawing/2016/5/13/chartex" xmlns:cx8="http://schemas.microsoft.com/office/drawing/2016/5/14/chartex" xmlns:mc="http://schemas.openxmlformats.org/markup-compatibility/2006" xmlns:aink="http://schemas.microsoft.com/office/drawing/2016/ink" xmlns:am3d="http://schemas.microsoft.com/office/drawing/2017/model3d" xmlns:o="urn:schemas-microsoft-com:office:office" xmlns:oel="http://schemas.microsoft.com/office/2019/extlst" xmlns:r="http://schemas.openxmlformats.org/officeDocument/2006/relationships" xmlns:m="http://schemas.openxmlformats.org/officeDocument/2006/math" xmlns:v="urn:schemas-microsoft-com:vml" xmlns:wp14="http://schemas.microsoft.com/office/word/2010/wordprocessingDrawing" xmlns:wp="http://schemas.openxmlformats.org/drawingml/2006/wordprocessingDrawing" xmlns:w10="urn:schemas-microsoft-com:office:word" xmlns:w="http://schemas.openxmlformats.org/wordprocessingml/2006/main" xmlns:w14="http://schemas.microsoft.com/office/word/2010/wordml" xmlns:w15="http://schemas.microsoft.com/office/word/2012/wordml" xmlns:w16cex="http://schemas.microsoft.com/office/word/2018/wordml/cex" xmlns:w16cid="http://schemas.microsoft.com/office/word/2016/wordml/cid" xmlns:w16="http://schemas.microsoft.com/office/word/2018/wordml" xmlns:w16sdtdh="http://schemas.microsoft.com/office/word/2020/wordml/sdtdatahash" xmlns:w16se="http://schemas.microsoft.com/office/word/2015/wordml/symex" xmlns:wpg="http://schemas.microsoft.com/office/word/2010/wordprocessingGroup" xmlns:wpi="http://schemas.microsoft.com/office/word/2010/wordprocessingInk" xmlns:wne="http://schemas.microsoft.com/office/word/2006/wordml" xmlns:wps="http://schemas.microsoft.com/office/word/2010/wordprocessingShape" mc:Ignorable="w14 w15 w16se w16cid w16 w16cex w16sdtdh wp14">
+<w:numbering xmlns:wpc="http://schemas.microsoft.com/office/word/2010/wordprocessingCanvas" xmlns:cx="http://schemas.microsoft.com/office/drawing/2014/chartex" xmlns:cx1="http://schemas.microsoft.com/office/drawing/2015/9/8/chartex" xmlns:cx2="http://schemas.microsoft.com/office/drawing/2015/10/21/chartex" xmlns:cx3="http://schemas.microsoft.com/office/drawing/2016/5/9/chartex" xmlns:cx4="http://schemas.microsoft.com/office/drawing/2016/5/10/chartex" xmlns:cx5="http://schemas.microsoft.com/office/drawing/2016/5/11/chartex" xmlns:cx6="http://schemas.microsoft.com/office/drawing/2016/5/12/chartex" xmlns:cx7="http://schemas.microsoft.com/office/drawing/2016/5/13/chartex" xmlns:cx8="http://schemas.microsoft.com/office/drawing/2016/5/14/chartex" xmlns:mc="http://schemas.openxmlformats.org/markup-compatibility/2006" xmlns:aink="http://schemas.microsoft.com/office/drawing/2016/ink" xmlns:am3d="http://schemas.microsoft.com/office/drawing/2017/model3d" xmlns:o="urn:schemas-microsoft-com:office:office" xmlns:oel="http://schemas.microsoft.com/office/2019/extlst" xmlns:r="http://schemas.openxmlformats.org/officeDocument/2006/relationships" xmlns:m="http://schemas.openxmlformats.org/officeDocument/2006/math" xmlns:v="urn:schemas-microsoft-com:vml" xmlns:wp14="http://schemas.microsoft.com/office/word/2010/wordprocessingDrawing" xmlns:wp="http://schemas.openxmlformats.org/drawingml/2006/wordprocessingDrawing" xmlns:w10="urn:schemas-microsoft-com:office:word" xmlns:w="http://schemas.openxmlformats.org/wordprocessingml/2006/main" xmlns:w14="http://schemas.microsoft.com/office/word/2010/wordml" xmlns:w15="http://schemas.microsoft.com/office/word/2012/wordml" xmlns:w16cex="http://schemas.microsoft.com/office/word/2018/wordml/cex" xmlns:w16cid="http://schemas.microsoft.com/office/word/2016/wordml/cid" xmlns:w16="http://schemas.microsoft.com/office/word/2018/wordml" xmlns:w16du="http://schemas.microsoft.com/office/word/2023/wordml/word16du" xmlns:w16sdtdh="http://schemas.microsoft.com/office/word/2020/wordml/sdtdatahash" xmlns:w16se="http://schemas.microsoft.com/office/word/2015/wordml/symex" xmlns:wpg="http://schemas.microsoft.com/office/word/2010/wordprocessingGroup" xmlns:wpi="http://schemas.microsoft.com/office/word/2010/wordprocessingInk" xmlns:wne="http://schemas.microsoft.com/office/word/2006/wordml" xmlns:wps="http://schemas.microsoft.com/office/word/2010/wordprocessingShape" mc:Ignorable="w14 w15 w16se w16cid w16 w16cex w16sdtdh w16du wp14">
   <w:abstractNum w:abstractNumId="0" w15:restartNumberingAfterBreak="0">
     <w:nsid w:val="08C34E78"/>
     <w:multiLevelType w:val="hybridMultilevel"/>
@@ -13506,7 +13547,7 @@
 </file>
 
 <file path=word/styles.xml><?xml version="1.0" encoding="utf-8"?>
-<w:styles xmlns:mc="http://schemas.openxmlformats.org/markup-compatibility/2006" xmlns:r="http://schemas.openxmlformats.org/officeDocument/2006/relationships" xmlns:w="http://schemas.openxmlformats.org/wordprocessingml/2006/main" xmlns:w14="http://schemas.microsoft.com/office/word/2010/wordml" xmlns:w15="http://schemas.microsoft.com/office/word/2012/wordml" xmlns:w16cex="http://schemas.microsoft.com/office/word/2018/wordml/cex" xmlns:w16cid="http://schemas.microsoft.com/office/word/2016/wordml/cid" xmlns:w16="http://schemas.microsoft.com/office/word/2018/wordml" xmlns:w16sdtdh="http://schemas.microsoft.com/office/word/2020/wordml/sdtdatahash" xmlns:w16se="http://schemas.microsoft.com/office/word/2015/wordml/symex" mc:Ignorable="w14 w15 w16se w16cid w16 w16cex w16sdtdh">
+<w:styles xmlns:mc="http://schemas.openxmlformats.org/markup-compatibility/2006" xmlns:r="http://schemas.openxmlformats.org/officeDocument/2006/relationships" xmlns:w="http://schemas.openxmlformats.org/wordprocessingml/2006/main" xmlns:w14="http://schemas.microsoft.com/office/word/2010/wordml" xmlns:w15="http://schemas.microsoft.com/office/word/2012/wordml" xmlns:w16cex="http://schemas.microsoft.com/office/word/2018/wordml/cex" xmlns:w16cid="http://schemas.microsoft.com/office/word/2016/wordml/cid" xmlns:w16="http://schemas.microsoft.com/office/word/2018/wordml" xmlns:w16du="http://schemas.microsoft.com/office/word/2023/wordml/word16du" xmlns:w16sdtdh="http://schemas.microsoft.com/office/word/2020/wordml/sdtdatahash" xmlns:w16se="http://schemas.microsoft.com/office/word/2015/wordml/symex" mc:Ignorable="w14 w15 w16se w16cid w16 w16cex w16sdtdh w16du">
   <w:docDefaults>
     <w:rPrDefault>
       <w:rPr>

</xml_diff>